<commit_message>
WS26 Initio Simulator.  Checking Part 1 Answers.
</commit_message>
<xml_diff>
--- a/resources/initio_sim/Part1Answers-InitioSimulator.docx
+++ b/resources/initio_sim/Part1Answers-InitioSimulator.docx
@@ -37,16 +37,17 @@
           <w:sz w:val="48"/>
           <w:szCs w:val="48"/>
         </w:rPr>
-        <w:t xml:space="preserve"> Simulator: Part 1</w:t>
-      </w:r>
-      <w:r>
-        <w:rPr>
-          <w:rFonts w:ascii="Calibri" w:eastAsia="Calibri" w:hAnsi="Calibri" w:cs="Calibri"/>
-          <w:b/>
+        <w:t xml:space="preserve"> Simulator: </w:t>
+      </w:r>
+      <w:r>
+        <w:rPr>
+          <w:rFonts w:ascii="Calibri" w:eastAsia="Calibri" w:hAnsi="Calibri" w:cs="Calibri"/>
+          <w:b/>
+          <w:color w:val="92D050"/>
           <w:sz w:val="48"/>
           <w:szCs w:val="48"/>
         </w:rPr>
-        <w:t xml:space="preserve"> Answer Booklet</w:t>
+        <w:t>Part 1 Answer Booklet</w:t>
       </w:r>
     </w:p>
     <w:p>
@@ -87,6 +88,8 @@
         </w:rPr>
         <w:t>1</w:t>
       </w:r>
+      <w:bookmarkStart w:id="0" w:name="_GoBack"/>
+      <w:bookmarkEnd w:id="0"/>
     </w:p>
     <w:p>
       <w:pPr>
@@ -14969,8 +14972,6 @@
         </w:rPr>
         <w:t>20</w:t>
       </w:r>
-      <w:bookmarkStart w:id="0" w:name="_GoBack"/>
-      <w:bookmarkEnd w:id="0"/>
     </w:p>
     <w:p>
       <w:pPr>

</xml_diff>